<commit_message>
content geschreven en toegevoegd, foto's gezocht.
</commit_message>
<xml_diff>
--- a/Web markup assessment.docx
+++ b/Web markup assessment.docx
@@ -2,11 +2,6 @@
 <file path=word/document.xml><?xml version="1.0" encoding="utf-8"?>
 <w:document xmlns:wpc="http://schemas.microsoft.com/office/word/2010/wordprocessingCanvas" xmlns:cx="http://schemas.microsoft.com/office/drawing/2014/chartex" xmlns:cx1="http://schemas.microsoft.com/office/drawing/2015/9/8/chartex" xmlns:cx2="http://schemas.microsoft.com/office/drawing/2015/10/21/chartex" xmlns:cx3="http://schemas.microsoft.com/office/drawing/2016/5/9/chartex" xmlns:cx4="http://schemas.microsoft.com/office/drawing/2016/5/10/chartex" xmlns:cx5="http://schemas.microsoft.com/office/drawing/2016/5/11/chartex" xmlns:cx6="http://schemas.microsoft.com/office/drawing/2016/5/12/chartex" xmlns:cx7="http://schemas.microsoft.com/office/drawing/2016/5/13/chartex" xmlns:cx8="http://schemas.microsoft.com/office/drawing/2016/5/14/chartex" xmlns:mc="http://schemas.openxmlformats.org/markup-compatibility/2006" xmlns:aink="http://schemas.microsoft.com/office/drawing/2016/ink" xmlns:am3d="http://schemas.microsoft.com/office/drawing/2017/model3d" xmlns:o="urn:schemas-microsoft-com:office:office" xmlns:r="http://schemas.openxmlformats.org/officeDocument/2006/relationships" xmlns:m="http://schemas.openxmlformats.org/officeDocument/2006/math" xmlns:v="urn:schemas-microsoft-com:vml" xmlns:wp14="http://schemas.microsoft.com/office/word/2010/wordprocessingDrawing" xmlns:wp="http://schemas.openxmlformats.org/drawingml/2006/wordprocessingDrawing" xmlns:w10="urn:schemas-microsoft-com:office:word" xmlns:w="http://schemas.openxmlformats.org/wordprocessingml/2006/main" xmlns:w14="http://schemas.microsoft.com/office/word/2010/wordml" xmlns:w15="http://schemas.microsoft.com/office/word/2012/wordml" xmlns:w16cid="http://schemas.microsoft.com/office/word/2016/wordml/cid" xmlns:w16se="http://schemas.microsoft.com/office/word/2015/wordml/symex" xmlns:wpg="http://schemas.microsoft.com/office/word/2010/wordprocessingGroup" xmlns:wpi="http://schemas.microsoft.com/office/word/2010/wordprocessingInk" xmlns:wne="http://schemas.microsoft.com/office/word/2006/wordml" xmlns:wps="http://schemas.microsoft.com/office/word/2010/wordprocessingShape" mc:Ignorable="w14 w15 w16se w16cid wp14">
   <w:body>
-    <w:p>
-      <w:r>
-        <w:t xml:space="preserve">Web markup assessment </w:t>
-      </w:r>
-    </w:p>
     <w:p>
       <w:pPr>
         <w:rPr>
@@ -14,73 +9,48 @@
         </w:rPr>
       </w:pPr>
       <w:r>
-        <w:t>URL:</w:t>
-      </w:r>
-      <w:r>
-        <w:t xml:space="preserve"> </w:t>
-      </w:r>
-      <w:r>
-        <w:t xml:space="preserve">zelfverdediging.eu </w:t>
-      </w:r>
-      <w:r>
-        <w:br/>
-      </w:r>
-      <w:r>
         <w:rPr>
           <w:lang w:val="en-US"/>
         </w:rPr>
+        <w:t xml:space="preserve">Web markup assessment </w:t>
+      </w:r>
+    </w:p>
+    <w:p>
+      <w:r>
+        <w:t>URL:</w:t>
+      </w:r>
+      <w:r>
+        <w:t xml:space="preserve"> </w:t>
+      </w:r>
+      <w:r>
+        <w:t xml:space="preserve">zelfverdediging.eu </w:t>
+      </w:r>
+      <w:r>
+        <w:br/>
         <w:t>MAIN: HAARLEM</w:t>
       </w:r>
       <w:r>
-        <w:rPr>
-          <w:lang w:val="en-US"/>
-        </w:rPr>
-        <w:br/>
-        <w:t xml:space="preserve">SECONDARY: </w:t>
-      </w:r>
-      <w:r>
-        <w:rPr>
-          <w:lang w:val="en-US"/>
-        </w:rPr>
-        <w:t>Neighbourhood: Oude Stad</w:t>
-      </w:r>
-      <w:r>
-        <w:rPr>
-          <w:lang w:val="en-US"/>
-        </w:rPr>
+        <w:br/>
+        <w:t>SECONDARY: Oude Stad</w:t>
+      </w:r>
+      <w:r>
         <w:br/>
         <w:t>SPORT: MUDO</w:t>
       </w:r>
       <w:r>
-        <w:rPr>
-          <w:lang w:val="en-US"/>
-        </w:rPr>
-        <w:br/>
-        <w:t>R</w:t>
-      </w:r>
-      <w:r>
-        <w:rPr>
-          <w:lang w:val="en-US"/>
-        </w:rPr>
-        <w:t xml:space="preserve">EFERRAL: </w:t>
+        <w:br/>
+        <w:t xml:space="preserve">REFERRAL: </w:t>
       </w:r>
       <w:hyperlink r:id="rId4" w:history="1">
         <w:r>
           <w:rPr>
             <w:rStyle w:val="Hyperlink"/>
-            <w:lang w:val="en-US"/>
           </w:rPr>
           <w:t>https://www.taekwon.nl/brazilian-jiu-jitsu/</w:t>
         </w:r>
       </w:hyperlink>
     </w:p>
-    <w:p>
-      <w:pPr>
-        <w:rPr>
-          <w:lang w:val="en-US"/>
-        </w:rPr>
-      </w:pPr>
-    </w:p>
+    <w:p/>
     <w:p>
       <w:r>
         <w:t>MAIN: HAARLEM</w:t>
@@ -92,16 +62,7 @@
         <w:br/>
       </w:r>
       <w:r>
-        <w:t>Haarlem staat bekend om zijn mooie grachten, schilderkunst, bezienswaardighed</w:t>
-      </w:r>
-      <w:r>
-        <w:t xml:space="preserve">en </w:t>
-      </w:r>
-      <w:r>
-        <w:t>uitstekende uitgaansgelegenheden, daarnaast kan je heerlijk shoppen in de vele winkelstraten.</w:t>
-      </w:r>
-      <w:r>
-        <w:t xml:space="preserve"> Net buiten de grachten kan men een </w:t>
+        <w:t xml:space="preserve">Haarlem staat bekend om zijn mooie grachten, schilderkunst, bezienswaardigheden uitstekende uitgaansgelegenheden, daarnaast kan je heerlijk shoppen in de vele winkelstraten. Net buiten de grachten kan men een </w:t>
       </w:r>
       <w:r>
         <w:t>voormalig</w:t>
@@ -205,7 +166,24 @@
         <w:t>e</w:t>
       </w:r>
       <w:r>
-        <w:t xml:space="preserve"> eeuwse schilder, geboren in Antwerpen en vanaf daar doorverhuisd naar Haarlem. Tot zover bekend heeft Frans Hals zijn hele leven gewerkt in Haarlem. Zijn werk staat bekend om de levendigheid en lichte kleuren die hij in de schuttersstukken verwerkte.</w:t>
+        <w:t>-eeuwse</w:t>
+      </w:r>
+      <w:r>
+        <w:t xml:space="preserve"> schilder, geboren in Antwerpen en vanaf </w:t>
+      </w:r>
+      <w:proofErr w:type="gramStart"/>
+      <w:r>
+        <w:t xml:space="preserve">daar </w:t>
+      </w:r>
+      <w:r>
+        <w:t>door</w:t>
+      </w:r>
+      <w:proofErr w:type="gramEnd"/>
+      <w:r>
+        <w:t xml:space="preserve"> verhuisd</w:t>
+      </w:r>
+      <w:r>
+        <w:t xml:space="preserve"> naar Haarlem. Tot zover bekend heeft Frans Hals zijn hele leven gewerkt in Haarlem. Zijn werk staat bekend om de levendigheid en lichte kleuren die hij in de schuttersstukken verwerkte.</w:t>
       </w:r>
     </w:p>
     <w:p>
@@ -217,8 +195,267 @@
       </w:r>
       <w:r>
         <w:br/>
-        <w:t>Voor de laatste trends op het gebied van kleding kan je altijd goed terecht in de Oude stad van Haarlem. Haarlem kent vele kleine winkelstraatjes, maar de vier grootste en belangrijkste zijn de Grote houtstraat, de Barteljorisstraat, de Warmoestraat en de Kleine Houtstraat.</w:t>
-      </w:r>
+        <w:t xml:space="preserve">Voor de laatste trends op het gebied van kleding kan je altijd goed terecht in de Oude stad van Haarlem. Haarlem kent vele kleine winkelstraatjes, maar de vier grootste en belangrijkste zijn de Grote houtstraat, de Barteljorisstraat, de </w:t>
+      </w:r>
+      <w:r>
+        <w:t>Warmoesstraat</w:t>
+      </w:r>
+      <w:r>
+        <w:t xml:space="preserve"> en de Kleine Houtstraat.</w:t>
+      </w:r>
+    </w:p>
+    <w:p/>
+    <w:p>
+      <w:r>
+        <w:lastRenderedPageBreak/>
+        <w:t>De Grote Markt</w:t>
+      </w:r>
+      <w:r>
+        <w:t xml:space="preserve"> H3</w:t>
+      </w:r>
+      <w:r>
+        <w:br/>
+        <w:t xml:space="preserve">Pal in het centrum ligt de Grote Markt, deze markt ligt omringt met mooie </w:t>
+      </w:r>
+      <w:r>
+        <w:t>façades</w:t>
+      </w:r>
+      <w:r>
+        <w:t xml:space="preserve">, goede restaurants en ’s avonds, als het nachtleven begint op te komen, dan ontpoppen een aantal restaurants zich tot </w:t>
+      </w:r>
+      <w:r>
+        <w:t>uitgaansgelegenheid</w:t>
+      </w:r>
+      <w:r>
+        <w:t xml:space="preserve">. Café XO en Café Studio zijn hier een goed voorbeeld van. Overdag zijn zij gewoon een restaurant, maar tussen 22:00 en 23:00 worden de tafels aan de kant gezet, wordt het podium opgebouwd, start de Diskjockey de muziek en is het een volwaardig </w:t>
+      </w:r>
+      <w:r>
+        <w:t>danscafé</w:t>
+      </w:r>
+      <w:r>
+        <w:t>. Naast de Café</w:t>
+      </w:r>
+      <w:r>
+        <w:t>s</w:t>
+      </w:r>
+      <w:r>
+        <w:t xml:space="preserve"> kan je natuurlijk ook luxe dineren bij bijvoorbeeld: Restaurant ML, </w:t>
+      </w:r>
+      <w:r>
+        <w:t xml:space="preserve">Table 24 of </w:t>
+      </w:r>
+      <w:r>
+        <w:t>Ratatouille</w:t>
+      </w:r>
+      <w:r>
+        <w:t xml:space="preserve"> Food&amp;Wine.</w:t>
+      </w:r>
+    </w:p>
+    <w:p/>
+    <w:p>
+      <w:r>
+        <w:t>Sport Content</w:t>
+      </w:r>
+    </w:p>
+    <w:p>
+      <w:r>
+        <w:t>MUDO</w:t>
+      </w:r>
+      <w:r>
+        <w:br/>
+        <w:t>Bij Mudo legt men de focus op de realiteit op het gebied van zelfverdediging en persoonsontwikkeling. Mudo is enkel voor leden die taekwondo beoefenen vanaf de 1</w:t>
+      </w:r>
+      <w:r>
+        <w:rPr>
+          <w:vertAlign w:val="superscript"/>
+        </w:rPr>
+        <w:t>ste</w:t>
+      </w:r>
+      <w:r>
+        <w:t xml:space="preserve"> kup.</w:t>
+      </w:r>
+      <w:r>
+        <w:br/>
+      </w:r>
+      <w:hyperlink r:id="rId5" w:history="1">
+        <w:r>
+          <w:rPr>
+            <w:rStyle w:val="Hyperlink"/>
+          </w:rPr>
+          <w:t>https://www.taekwon.nl/mudo/</w:t>
+        </w:r>
+      </w:hyperlink>
+    </w:p>
+    <w:p>
+      <w:r>
+        <w:t>Kenamju</w:t>
+      </w:r>
+      <w:r>
+        <w:br/>
+        <w:t>bij Sportcentrum Kenamju hebben ze naast de sportschool allerlei lesse</w:t>
+      </w:r>
+      <w:r>
+        <w:t>n</w:t>
+      </w:r>
+      <w:r>
+        <w:t xml:space="preserve"> zoals zwemles, karate, judo etc.</w:t>
+      </w:r>
+      <w:r>
+        <w:br/>
+      </w:r>
+      <w:hyperlink r:id="rId6" w:history="1">
+        <w:r>
+          <w:rPr>
+            <w:rStyle w:val="Hyperlink"/>
+          </w:rPr>
+          <w:t>https://www.kenamju.nl/inschrijven/</w:t>
+        </w:r>
+      </w:hyperlink>
+    </w:p>
+    <w:p>
+      <w:r>
+        <w:t>Olympia Haarlem</w:t>
+      </w:r>
+      <w:r>
+        <w:br/>
+      </w:r>
+      <w:r>
+        <w:t>Olympia Haarlem is e</w:t>
+      </w:r>
+      <w:r>
+        <w:t>en honk- en softbal vereniging ontstaan uit de samenvoeging van TYBB en DSC’74.</w:t>
+      </w:r>
+      <w:r>
+        <w:br/>
+      </w:r>
+      <w:hyperlink r:id="rId7" w:history="1">
+        <w:r>
+          <w:rPr>
+            <w:rStyle w:val="Hyperlink"/>
+          </w:rPr>
+          <w:t>http://www.olympiahaarlem.nl/hs-home</w:t>
+        </w:r>
+      </w:hyperlink>
+    </w:p>
+    <w:p>
+      <w:proofErr w:type="gramStart"/>
+      <w:r>
+        <w:t>Alliance</w:t>
+      </w:r>
+      <w:r>
+        <w:t xml:space="preserve">  ‘</w:t>
+      </w:r>
+      <w:proofErr w:type="gramEnd"/>
+      <w:r>
+        <w:t>22</w:t>
+      </w:r>
+      <w:r>
+        <w:br/>
+        <w:t>De Voetbalvereniging waar iedereen zich thuis voelt!</w:t>
+      </w:r>
+      <w:r>
+        <w:br/>
+      </w:r>
+      <w:hyperlink r:id="rId8" w:history="1">
+        <w:r>
+          <w:rPr>
+            <w:rStyle w:val="Hyperlink"/>
+          </w:rPr>
+          <w:t>https://www.alliance22.nl/clubinfo/algemene-club-info</w:t>
+        </w:r>
+      </w:hyperlink>
+    </w:p>
+    <w:p>
+      <w:r>
+        <w:t>Geel wit ‘20</w:t>
+      </w:r>
+      <w:r>
+        <w:br/>
+        <w:t xml:space="preserve">Voetbalvereniging Geel wit is een gezellige buurtclub vlak naast de BAVO-kerk in Haarlem </w:t>
+      </w:r>
+      <w:r>
+        <w:t>Zuidwest</w:t>
+      </w:r>
+      <w:r>
+        <w:t>.</w:t>
+      </w:r>
+      <w:r>
+        <w:br/>
+      </w:r>
+      <w:hyperlink r:id="rId9" w:history="1">
+        <w:r>
+          <w:rPr>
+            <w:rStyle w:val="Hyperlink"/>
+          </w:rPr>
+          <w:t>https://www.geel-wit.nl/</w:t>
+        </w:r>
+      </w:hyperlink>
+    </w:p>
+    <w:p>
+      <w:r>
+        <w:t>BATO Haarlem</w:t>
+      </w:r>
+      <w:r>
+        <w:br/>
+        <w:t>Opgezet als scherm- en gymnastiekvereniging, maar inmiddels zijn handbal, heren turnen en trampoline hier ook bij aangesloten.</w:t>
+      </w:r>
+      <w:r>
+        <w:br/>
+      </w:r>
+      <w:hyperlink r:id="rId10" w:history="1">
+        <w:r>
+          <w:rPr>
+            <w:rStyle w:val="Hyperlink"/>
+          </w:rPr>
+          <w:t>https://www.batohaarlem.nl/index.php?page=Informatie&amp;sid=2</w:t>
+        </w:r>
+      </w:hyperlink>
+    </w:p>
+    <w:p>
+      <w:r>
+        <w:t>HKC Haarlem Korfbal</w:t>
+      </w:r>
+      <w:r>
+        <w:br/>
+        <w:t>De oudste en grootste kortbalvereniging van Haarlem naast de alleen korfbal wordt er tege</w:t>
+      </w:r>
+      <w:r>
+        <w:t>n</w:t>
+      </w:r>
+      <w:r>
+        <w:t>woordig ook KombiFit aangeboden.</w:t>
+      </w:r>
+      <w:r>
+        <w:br/>
+      </w:r>
+      <w:hyperlink r:id="rId11" w:history="1">
+        <w:r>
+          <w:rPr>
+            <w:rStyle w:val="Hyperlink"/>
+          </w:rPr>
+          <w:t>http://www.hkc-haarlem.nl/club-info/even-voorstellen/</w:t>
+        </w:r>
+      </w:hyperlink>
+    </w:p>
+    <w:p>
+      <w:r>
+        <w:t>Sportclub HLC</w:t>
+      </w:r>
+      <w:r>
+        <w:br/>
+        <w:t>Hier kunnen meisjes en jongens van jong en oud terecht om te turnen, guppiegymen, dansen, acrogymen en circus.</w:t>
+      </w:r>
+      <w:r>
+        <w:br/>
+      </w:r>
+      <w:hyperlink r:id="rId12" w:history="1">
+        <w:r>
+          <w:rPr>
+            <w:rStyle w:val="Hyperlink"/>
+          </w:rPr>
+          <w:t>https://sportclubhlc.jimdo.com/vereniging/</w:t>
+        </w:r>
+      </w:hyperlink>
     </w:p>
     <w:p/>
     <w:p>
@@ -226,26 +463,80 @@
       <w:bookmarkEnd w:id="0"/>
       <w:r>
         <w:lastRenderedPageBreak/>
-        <w:t>De Grote Markt</w:t>
-      </w:r>
-      <w:r>
-        <w:t xml:space="preserve"> H3</w:t>
-      </w:r>
-      <w:r>
-        <w:br/>
-        <w:t>Pal in het centrum ligt de Grote Markt, deze markt ligt omringt met mooie facades, goede restaurants en ’s avonds, als het nachtleven begint op te komen, dan ontpoppen een aantal restaurants zich tot uitgaansgelegeheid. Café XO en Café Studio zijn hier een goed voorbeeld van. Overdag zijn zij gewoon een restaurant, maar tussen 22:00 en 23:00 worden de tafels aan de kant gezet, wordt het podium opgebouwd, start de Diskjockey de muziek en is het een volwaardig dansCafé. Naast de Café</w:t>
-      </w:r>
-      <w:r>
-        <w:t>s</w:t>
-      </w:r>
-      <w:r>
-        <w:t xml:space="preserve"> kan je natuurlijk ook luxe dineren bij bijvoorbeeld: Restaurant ML, </w:t>
-      </w:r>
-      <w:r>
-        <w:t>Table 24 of RataTouille Food&amp;Wine.</w:t>
-      </w:r>
-    </w:p>
-    <w:p/>
+        <w:t>H.S.R.V. Amphitrite</w:t>
+      </w:r>
+      <w:r>
+        <w:br/>
+      </w:r>
+      <w:r>
+        <w:t>Ha</w:t>
+      </w:r>
+      <w:r>
+        <w:t>e</w:t>
+      </w:r>
+      <w:r>
+        <w:t>rlemsche</w:t>
+      </w:r>
+      <w:r>
+        <w:t xml:space="preserve"> Studen</w:t>
+      </w:r>
+      <w:r>
+        <w:t>ten Roeivereniging Amphitrite is de oudste studentenroeivereniging van Haarlem.</w:t>
+      </w:r>
+      <w:r>
+        <w:br/>
+      </w:r>
+      <w:hyperlink r:id="rId13" w:history="1">
+        <w:r>
+          <w:rPr>
+            <w:rStyle w:val="Hyperlink"/>
+          </w:rPr>
+          <w:t>https://amphitrite.nl/</w:t>
+        </w:r>
+      </w:hyperlink>
+    </w:p>
+    <w:p>
+      <w:r>
+        <w:t>Kano vereniging de Trekvogels</w:t>
+      </w:r>
+      <w:r>
+        <w:br/>
+        <w:t>Van wedstrijd kanoën tot zeekajak varen. Voor alle kano gerelateerde sporten kan je terecht bij de Trekvogels.</w:t>
+      </w:r>
+      <w:r>
+        <w:br/>
+      </w:r>
+      <w:hyperlink r:id="rId14" w:history="1">
+        <w:r>
+          <w:rPr>
+            <w:rStyle w:val="Hyperlink"/>
+          </w:rPr>
+          <w:t>https://www.kv-trekvogels.nl/home</w:t>
+        </w:r>
+      </w:hyperlink>
+    </w:p>
+    <w:p>
+      <w:r>
+        <w:t xml:space="preserve">HwaRang Dragon </w:t>
+      </w:r>
+      <w:r>
+        <w:br/>
+      </w:r>
+      <w:r>
+        <w:t>Volg een Brazilian Jiu Jitsu traject speciaal ontwikkeld voor 14 jaar en ouder. De training is direct effectief en toepasbaar.</w:t>
+      </w:r>
+      <w:r>
+        <w:br/>
+      </w:r>
+      <w:hyperlink r:id="rId15" w:history="1">
+        <w:r>
+          <w:rPr>
+            <w:rStyle w:val="Hyperlink"/>
+          </w:rPr>
+          <w:t>https://www.taekwon.nl/brazilian-jiu-jitsu/</w:t>
+        </w:r>
+      </w:hyperlink>
+    </w:p>
     <w:sectPr>
       <w:pgSz w:w="11906" w:h="16838"/>
       <w:pgMar w:top="1417" w:right="1417" w:bottom="1417" w:left="1417" w:header="708" w:footer="708" w:gutter="0"/>
@@ -705,6 +996,29 @@
       <w:shd w:val="clear" w:color="auto" w:fill="E1DFDD"/>
     </w:rPr>
   </w:style>
+  <w:style w:type="character" w:styleId="GevolgdeHyperlink">
+    <w:name w:val="FollowedHyperlink"/>
+    <w:basedOn w:val="Standaardalinea-lettertype"/>
+    <w:uiPriority w:val="99"/>
+    <w:semiHidden/>
+    <w:unhideWhenUsed/>
+    <w:rsid w:val="00FC4892"/>
+    <w:rPr>
+      <w:color w:val="954F72" w:themeColor="followedHyperlink"/>
+      <w:u w:val="single"/>
+    </w:rPr>
+  </w:style>
+  <w:style w:type="character" w:styleId="Zwaar">
+    <w:name w:val="Strong"/>
+    <w:basedOn w:val="Standaardalinea-lettertype"/>
+    <w:uiPriority w:val="22"/>
+    <w:qFormat/>
+    <w:rsid w:val="007B29D9"/>
+    <w:rPr>
+      <w:b/>
+      <w:bCs/>
+    </w:rPr>
+  </w:style>
 </w:styles>
 </file>
 

</xml_diff>